<commit_message>
blank Objectives files added
</commit_message>
<xml_diff>
--- a/Objectives.docx
+++ b/Objectives.docx
@@ -6,11 +6,19 @@
       <w:pPr>
         <w:jc w:val="center"/>
         <w:rPr>
-          <w:lang w:val="en-GB"/>
-        </w:rPr>
-      </w:pPr>
-      <w:r>
-        <w:rPr>
+          <w:b/>
+          <w:bCs/>
+          <w:sz w:val="36"/>
+          <w:szCs w:val="36"/>
+          <w:lang w:val="en-GB"/>
+        </w:rPr>
+      </w:pPr>
+      <w:r>
+        <w:rPr>
+          <w:b/>
+          <w:bCs/>
+          <w:sz w:val="36"/>
+          <w:szCs w:val="36"/>
           <w:lang w:val="en-GB"/>
         </w:rPr>
         <w:t>PAC-MAN</w:t>
@@ -20,6 +28,8 @@
       <w:pPr>
         <w:jc w:val="center"/>
         <w:rPr>
+          <w:b/>
+          <w:bCs/>
           <w:lang w:val="en-GB"/>
         </w:rPr>
       </w:pPr>
@@ -28,34 +38,223 @@
       <w:pPr>
         <w:jc w:val="center"/>
         <w:rPr>
-          <w:lang w:val="en-GB"/>
-        </w:rPr>
-      </w:pPr>
-      <w:r>
-        <w:rPr>
+          <w:b/>
+          <w:bCs/>
+          <w:sz w:val="28"/>
+          <w:szCs w:val="28"/>
+          <w:lang w:val="en-GB"/>
+        </w:rPr>
+      </w:pPr>
+      <w:r>
+        <w:rPr>
+          <w:b/>
+          <w:bCs/>
+          <w:sz w:val="28"/>
+          <w:szCs w:val="28"/>
           <w:lang w:val="en-GB"/>
         </w:rPr>
         <w:t>Objectives and development’s principle</w:t>
       </w:r>
+      <w:r>
+        <w:rPr>
+          <w:b/>
+          <w:bCs/>
+          <w:sz w:val="28"/>
+          <w:szCs w:val="28"/>
+          <w:lang w:val="en-GB"/>
+        </w:rPr>
+        <w:t>s</w:t>
+      </w:r>
     </w:p>
     <w:p>
       <w:pPr>
         <w:jc w:val="center"/>
+        <w:rPr>
+          <w:lang w:val="en-GB"/>
+        </w:rPr>
       </w:pPr>
     </w:p>
     <w:p>
       <w:pPr>
         <w:jc w:val="center"/>
+        <w:rPr>
+          <w:lang w:val="en-GB"/>
+        </w:rPr>
       </w:pPr>
     </w:p>
     <w:p>
       <w:pPr>
         <w:jc w:val="center"/>
-      </w:pPr>
+        <w:rPr>
+          <w:lang w:val="en-GB"/>
+        </w:rPr>
+      </w:pPr>
+    </w:p>
+    <w:p>
+      <w:pPr>
+        <w:rPr>
+          <w:lang w:val="en-GB"/>
+        </w:rPr>
+      </w:pPr>
+      <w:r>
+        <w:rPr>
+          <w:lang w:val="en-GB"/>
+        </w:rPr>
+        <w:t xml:space="preserve">I </w:t>
+      </w:r>
+      <w:r>
+        <w:rPr>
+          <w:lang w:val="en-GB"/>
+        </w:rPr>
+        <w:t>–</w:t>
+      </w:r>
+      <w:r>
+        <w:rPr>
+          <w:lang w:val="en-GB"/>
+        </w:rPr>
+        <w:t xml:space="preserve"> </w:t>
+      </w:r>
+      <w:r>
+        <w:rPr>
+          <w:lang w:val="en-GB"/>
+        </w:rPr>
+        <w:t>Originals objecti</w:t>
+      </w:r>
+      <w:r>
+        <w:rPr>
+          <w:lang w:val="en-GB"/>
+        </w:rPr>
+        <w:t>ves (Master Branch, 1.0.0 Version)</w:t>
+      </w:r>
+    </w:p>
+    <w:p>
+      <w:pPr>
+        <w:rPr>
+          <w:lang w:val="en-GB"/>
+        </w:rPr>
+      </w:pPr>
+    </w:p>
+    <w:p>
+      <w:pPr>
+        <w:rPr>
+          <w:lang w:val="en-GB"/>
+        </w:rPr>
+      </w:pPr>
+    </w:p>
+    <w:p>
+      <w:pPr>
+        <w:rPr>
+          <w:lang w:val="en-GB"/>
+        </w:rPr>
+      </w:pPr>
+      <w:r>
+        <w:rPr>
+          <w:lang w:val="en-GB"/>
+        </w:rPr>
+        <w:t>II – Development’s Method</w:t>
+      </w:r>
+    </w:p>
+    <w:p>
+      <w:pPr>
+        <w:rPr>
+          <w:lang w:val="en-GB"/>
+        </w:rPr>
+      </w:pPr>
+    </w:p>
+    <w:p>
+      <w:pPr>
+        <w:rPr>
+          <w:lang w:val="en-GB"/>
+        </w:rPr>
+      </w:pPr>
+    </w:p>
+    <w:p>
+      <w:pPr>
+        <w:rPr>
+          <w:lang w:val="en-GB"/>
+        </w:rPr>
+      </w:pPr>
+      <w:r>
+        <w:rPr>
+          <w:lang w:val="en-GB"/>
+        </w:rPr>
+        <w:t>II.1 – Model</w:t>
+      </w:r>
       <w:bookmarkStart w:id="0" w:name="_GoBack"/>
       <w:bookmarkEnd w:id="0"/>
     </w:p>
+    <w:p>
+      <w:pPr>
+        <w:rPr>
+          <w:lang w:val="en-GB"/>
+        </w:rPr>
+      </w:pPr>
+    </w:p>
+    <w:p>
+      <w:pPr>
+        <w:rPr>
+          <w:lang w:val="en-GB"/>
+        </w:rPr>
+      </w:pPr>
+    </w:p>
+    <w:p>
+      <w:pPr>
+        <w:rPr>
+          <w:lang w:val="en-GB"/>
+        </w:rPr>
+      </w:pPr>
+      <w:r>
+        <w:rPr>
+          <w:lang w:val="en-GB"/>
+        </w:rPr>
+        <w:t>II.2 – View</w:t>
+      </w:r>
+    </w:p>
+    <w:p>
+      <w:pPr>
+        <w:rPr>
+          <w:lang w:val="en-GB"/>
+        </w:rPr>
+      </w:pPr>
+    </w:p>
+    <w:p>
+      <w:pPr>
+        <w:rPr>
+          <w:lang w:val="en-GB"/>
+        </w:rPr>
+      </w:pPr>
+    </w:p>
+    <w:p>
+      <w:pPr>
+        <w:rPr>
+          <w:lang w:val="en-GB"/>
+        </w:rPr>
+      </w:pPr>
+      <w:r>
+        <w:rPr>
+          <w:lang w:val="en-GB"/>
+        </w:rPr>
+        <w:t>II.3 – Controller</w:t>
+      </w:r>
+    </w:p>
+    <w:p>
+      <w:pPr>
+        <w:jc w:val="center"/>
+        <w:rPr>
+          <w:lang w:val="en-GB"/>
+        </w:rPr>
+      </w:pPr>
+    </w:p>
+    <w:p>
+      <w:pPr>
+        <w:jc w:val="center"/>
+        <w:rPr>
+          <w:lang w:val="en-GB"/>
+        </w:rPr>
+      </w:pPr>
+    </w:p>
     <w:sectPr>
+      <w:headerReference w:type="default" r:id="rId7"/>
       <w:pgSz w:w="11906" w:h="16838"/>
       <w:pgMar w:top="1417" w:right="1417" w:bottom="1417" w:left="1417" w:header="708" w:footer="708" w:gutter="0"/>
       <w:cols w:space="708"/>
@@ -63,6 +262,193 @@
     </w:sectPr>
   </w:body>
 </w:document>
+</file>
+
+<file path=word/endnotes.xml><?xml version="1.0" encoding="utf-8"?>
+<w:endnotes xmlns:wpc="http://schemas.microsoft.com/office/word/2010/wordprocessingCanvas" xmlns:cx="http://schemas.microsoft.com/office/drawing/2014/chartex" xmlns:cx1="http://schemas.microsoft.com/office/drawing/2015/9/8/chartex" xmlns:cx2="http://schemas.microsoft.com/office/drawing/2015/10/21/chartex" xmlns:cx3="http://schemas.microsoft.com/office/drawing/2016/5/9/chartex" xmlns:cx4="http://schemas.microsoft.com/office/drawing/2016/5/10/chartex" xmlns:cx5="http://schemas.microsoft.com/office/drawing/2016/5/11/chartex" xmlns:cx6="http://schemas.microsoft.com/office/drawing/2016/5/12/chartex" xmlns:cx7="http://schemas.microsoft.com/office/drawing/2016/5/13/chartex" xmlns:cx8="http://schemas.microsoft.com/office/drawing/2016/5/14/chartex" xmlns:mc="http://schemas.openxmlformats.org/markup-compatibility/2006" xmlns:aink="http://schemas.microsoft.com/office/drawing/2016/ink" xmlns:am3d="http://schemas.microsoft.com/office/drawing/2017/model3d" xmlns:o="urn:schemas-microsoft-com:office:office" xmlns:r="http://schemas.openxmlformats.org/officeDocument/2006/relationships" xmlns:m="http://schemas.openxmlformats.org/officeDocument/2006/math" xmlns:v="urn:schemas-microsoft-com:vml" xmlns:wp14="http://schemas.microsoft.com/office/word/2010/wordprocessingDrawing" xmlns:wp="http://schemas.openxmlformats.org/drawingml/2006/wordprocessingDrawing" xmlns:w10="urn:schemas-microsoft-com:office:word" xmlns:w="http://schemas.openxmlformats.org/wordprocessingml/2006/main" xmlns:w14="http://schemas.microsoft.com/office/word/2010/wordml" xmlns:w15="http://schemas.microsoft.com/office/word/2012/wordml" xmlns:w16cid="http://schemas.microsoft.com/office/word/2016/wordml/cid" xmlns:w16se="http://schemas.microsoft.com/office/word/2015/wordml/symex" xmlns:wpg="http://schemas.microsoft.com/office/word/2010/wordprocessingGroup" xmlns:wpi="http://schemas.microsoft.com/office/word/2010/wordprocessingInk" xmlns:wne="http://schemas.microsoft.com/office/word/2006/wordml" xmlns:wps="http://schemas.microsoft.com/office/word/2010/wordprocessingShape" mc:Ignorable="w14 w15 w16se w16cid wp14">
+  <w:endnote w:type="separator" w:id="-1">
+    <w:p>
+      <w:pPr>
+        <w:spacing w:after="0" w:line="240" w:lineRule="auto"/>
+      </w:pPr>
+      <w:r>
+        <w:separator/>
+      </w:r>
+    </w:p>
+  </w:endnote>
+  <w:endnote w:type="continuationSeparator" w:id="0">
+    <w:p>
+      <w:pPr>
+        <w:spacing w:after="0" w:line="240" w:lineRule="auto"/>
+      </w:pPr>
+      <w:r>
+        <w:continuationSeparator/>
+      </w:r>
+    </w:p>
+  </w:endnote>
+</w:endnotes>
+</file>
+
+<file path=word/footnotes.xml><?xml version="1.0" encoding="utf-8"?>
+<w:footnotes xmlns:wpc="http://schemas.microsoft.com/office/word/2010/wordprocessingCanvas" xmlns:cx="http://schemas.microsoft.com/office/drawing/2014/chartex" xmlns:cx1="http://schemas.microsoft.com/office/drawing/2015/9/8/chartex" xmlns:cx2="http://schemas.microsoft.com/office/drawing/2015/10/21/chartex" xmlns:cx3="http://schemas.microsoft.com/office/drawing/2016/5/9/chartex" xmlns:cx4="http://schemas.microsoft.com/office/drawing/2016/5/10/chartex" xmlns:cx5="http://schemas.microsoft.com/office/drawing/2016/5/11/chartex" xmlns:cx6="http://schemas.microsoft.com/office/drawing/2016/5/12/chartex" xmlns:cx7="http://schemas.microsoft.com/office/drawing/2016/5/13/chartex" xmlns:cx8="http://schemas.microsoft.com/office/drawing/2016/5/14/chartex" xmlns:mc="http://schemas.openxmlformats.org/markup-compatibility/2006" xmlns:aink="http://schemas.microsoft.com/office/drawing/2016/ink" xmlns:am3d="http://schemas.microsoft.com/office/drawing/2017/model3d" xmlns:o="urn:schemas-microsoft-com:office:office" xmlns:r="http://schemas.openxmlformats.org/officeDocument/2006/relationships" xmlns:m="http://schemas.openxmlformats.org/officeDocument/2006/math" xmlns:v="urn:schemas-microsoft-com:vml" xmlns:wp14="http://schemas.microsoft.com/office/word/2010/wordprocessingDrawing" xmlns:wp="http://schemas.openxmlformats.org/drawingml/2006/wordprocessingDrawing" xmlns:w10="urn:schemas-microsoft-com:office:word" xmlns:w="http://schemas.openxmlformats.org/wordprocessingml/2006/main" xmlns:w14="http://schemas.microsoft.com/office/word/2010/wordml" xmlns:w15="http://schemas.microsoft.com/office/word/2012/wordml" xmlns:w16cid="http://schemas.microsoft.com/office/word/2016/wordml/cid" xmlns:w16se="http://schemas.microsoft.com/office/word/2015/wordml/symex" xmlns:wpg="http://schemas.microsoft.com/office/word/2010/wordprocessingGroup" xmlns:wpi="http://schemas.microsoft.com/office/word/2010/wordprocessingInk" xmlns:wne="http://schemas.microsoft.com/office/word/2006/wordml" xmlns:wps="http://schemas.microsoft.com/office/word/2010/wordprocessingShape" mc:Ignorable="w14 w15 w16se w16cid wp14">
+  <w:footnote w:type="separator" w:id="-1">
+    <w:p>
+      <w:pPr>
+        <w:spacing w:after="0" w:line="240" w:lineRule="auto"/>
+      </w:pPr>
+      <w:r>
+        <w:separator/>
+      </w:r>
+    </w:p>
+  </w:footnote>
+  <w:footnote w:type="continuationSeparator" w:id="0">
+    <w:p>
+      <w:pPr>
+        <w:spacing w:after="0" w:line="240" w:lineRule="auto"/>
+      </w:pPr>
+      <w:r>
+        <w:continuationSeparator/>
+      </w:r>
+    </w:p>
+  </w:footnote>
+</w:footnotes>
+</file>
+
+<file path=word/header1.xml><?xml version="1.0" encoding="utf-8"?>
+<w:hdr xmlns:wpc="http://schemas.microsoft.com/office/word/2010/wordprocessingCanvas" xmlns:cx="http://schemas.microsoft.com/office/drawing/2014/chartex" xmlns:cx1="http://schemas.microsoft.com/office/drawing/2015/9/8/chartex" xmlns:cx2="http://schemas.microsoft.com/office/drawing/2015/10/21/chartex" xmlns:cx3="http://schemas.microsoft.com/office/drawing/2016/5/9/chartex" xmlns:cx4="http://schemas.microsoft.com/office/drawing/2016/5/10/chartex" xmlns:cx5="http://schemas.microsoft.com/office/drawing/2016/5/11/chartex" xmlns:cx6="http://schemas.microsoft.com/office/drawing/2016/5/12/chartex" xmlns:cx7="http://schemas.microsoft.com/office/drawing/2016/5/13/chartex" xmlns:cx8="http://schemas.microsoft.com/office/drawing/2016/5/14/chartex" xmlns:mc="http://schemas.openxmlformats.org/markup-compatibility/2006" xmlns:aink="http://schemas.microsoft.com/office/drawing/2016/ink" xmlns:am3d="http://schemas.microsoft.com/office/drawing/2017/model3d" xmlns:o="urn:schemas-microsoft-com:office:office" xmlns:r="http://schemas.openxmlformats.org/officeDocument/2006/relationships" xmlns:m="http://schemas.openxmlformats.org/officeDocument/2006/math" xmlns:v="urn:schemas-microsoft-com:vml" xmlns:wp14="http://schemas.microsoft.com/office/word/2010/wordprocessingDrawing" xmlns:wp="http://schemas.openxmlformats.org/drawingml/2006/wordprocessingDrawing" xmlns:w10="urn:schemas-microsoft-com:office:word" xmlns:w="http://schemas.openxmlformats.org/wordprocessingml/2006/main" xmlns:w14="http://schemas.microsoft.com/office/word/2010/wordml" xmlns:w15="http://schemas.microsoft.com/office/word/2012/wordml" xmlns:w16cid="http://schemas.microsoft.com/office/word/2016/wordml/cid" xmlns:w16se="http://schemas.microsoft.com/office/word/2015/wordml/symex" xmlns:wpg="http://schemas.microsoft.com/office/word/2010/wordprocessingGroup" xmlns:wpi="http://schemas.microsoft.com/office/word/2010/wordprocessingInk" xmlns:wne="http://schemas.microsoft.com/office/word/2006/wordml" xmlns:wps="http://schemas.microsoft.com/office/word/2010/wordprocessingShape" mc:Ignorable="w14 w15 w16se w16cid wp14">
+  <w:p>
+    <w:pPr>
+      <w:pStyle w:val="En-tte"/>
+    </w:pPr>
+    <w:r>
+      <w:tab/>
+    </w:r>
+    <w:r>
+      <w:tab/>
+      <w:t>15/02/20</w:t>
+    </w:r>
+  </w:p>
+</w:hdr>
+</file>
+
+<file path=word/numbering.xml><?xml version="1.0" encoding="utf-8"?>
+<w:numbering xmlns:wpc="http://schemas.microsoft.com/office/word/2010/wordprocessingCanvas" xmlns:cx="http://schemas.microsoft.com/office/drawing/2014/chartex" xmlns:cx1="http://schemas.microsoft.com/office/drawing/2015/9/8/chartex" xmlns:cx2="http://schemas.microsoft.com/office/drawing/2015/10/21/chartex" xmlns:cx3="http://schemas.microsoft.com/office/drawing/2016/5/9/chartex" xmlns:cx4="http://schemas.microsoft.com/office/drawing/2016/5/10/chartex" xmlns:cx5="http://schemas.microsoft.com/office/drawing/2016/5/11/chartex" xmlns:cx6="http://schemas.microsoft.com/office/drawing/2016/5/12/chartex" xmlns:cx7="http://schemas.microsoft.com/office/drawing/2016/5/13/chartex" xmlns:cx8="http://schemas.microsoft.com/office/drawing/2016/5/14/chartex" xmlns:mc="http://schemas.openxmlformats.org/markup-compatibility/2006" xmlns:aink="http://schemas.microsoft.com/office/drawing/2016/ink" xmlns:am3d="http://schemas.microsoft.com/office/drawing/2017/model3d" xmlns:o="urn:schemas-microsoft-com:office:office" xmlns:r="http://schemas.openxmlformats.org/officeDocument/2006/relationships" xmlns:m="http://schemas.openxmlformats.org/officeDocument/2006/math" xmlns:v="urn:schemas-microsoft-com:vml" xmlns:wp14="http://schemas.microsoft.com/office/word/2010/wordprocessingDrawing" xmlns:wp="http://schemas.openxmlformats.org/drawingml/2006/wordprocessingDrawing" xmlns:w10="urn:schemas-microsoft-com:office:word" xmlns:w="http://schemas.openxmlformats.org/wordprocessingml/2006/main" xmlns:w14="http://schemas.microsoft.com/office/word/2010/wordml" xmlns:w15="http://schemas.microsoft.com/office/word/2012/wordml" xmlns:w16cid="http://schemas.microsoft.com/office/word/2016/wordml/cid" xmlns:w16se="http://schemas.microsoft.com/office/word/2015/wordml/symex" xmlns:wpg="http://schemas.microsoft.com/office/word/2010/wordprocessingGroup" xmlns:wpi="http://schemas.microsoft.com/office/word/2010/wordprocessingInk" xmlns:wne="http://schemas.microsoft.com/office/word/2006/wordml" xmlns:wps="http://schemas.microsoft.com/office/word/2010/wordprocessingShape" mc:Ignorable="w14 w15 w16se w16cid wp14">
+  <w:abstractNum w:abstractNumId="0" w15:restartNumberingAfterBreak="0">
+    <w:nsid w:val="024A6F25"/>
+    <w:multiLevelType w:val="hybridMultilevel"/>
+    <w:tmpl w:val="929291C6"/>
+    <w:lvl w:ilvl="0" w:tplc="77D6DDA4">
+      <w:numFmt w:val="bullet"/>
+      <w:lvlText w:val=""/>
+      <w:lvlJc w:val="left"/>
+      <w:pPr>
+        <w:ind w:left="720" w:hanging="360"/>
+      </w:pPr>
+      <w:rPr>
+        <w:rFonts w:ascii="Wingdings" w:eastAsiaTheme="minorHAnsi" w:hAnsi="Wingdings" w:cstheme="minorBidi" w:hint="default"/>
+      </w:rPr>
+    </w:lvl>
+    <w:lvl w:ilvl="1" w:tplc="040C0003" w:tentative="1">
+      <w:start w:val="1"/>
+      <w:numFmt w:val="bullet"/>
+      <w:lvlText w:val="o"/>
+      <w:lvlJc w:val="left"/>
+      <w:pPr>
+        <w:ind w:left="1440" w:hanging="360"/>
+      </w:pPr>
+      <w:rPr>
+        <w:rFonts w:ascii="Courier New" w:hAnsi="Courier New" w:cs="Courier New" w:hint="default"/>
+      </w:rPr>
+    </w:lvl>
+    <w:lvl w:ilvl="2" w:tplc="040C0005" w:tentative="1">
+      <w:start w:val="1"/>
+      <w:numFmt w:val="bullet"/>
+      <w:lvlText w:val=""/>
+      <w:lvlJc w:val="left"/>
+      <w:pPr>
+        <w:ind w:left="2160" w:hanging="360"/>
+      </w:pPr>
+      <w:rPr>
+        <w:rFonts w:ascii="Wingdings" w:hAnsi="Wingdings" w:hint="default"/>
+      </w:rPr>
+    </w:lvl>
+    <w:lvl w:ilvl="3" w:tplc="040C0001" w:tentative="1">
+      <w:start w:val="1"/>
+      <w:numFmt w:val="bullet"/>
+      <w:lvlText w:val=""/>
+      <w:lvlJc w:val="left"/>
+      <w:pPr>
+        <w:ind w:left="2880" w:hanging="360"/>
+      </w:pPr>
+      <w:rPr>
+        <w:rFonts w:ascii="Symbol" w:hAnsi="Symbol" w:hint="default"/>
+      </w:rPr>
+    </w:lvl>
+    <w:lvl w:ilvl="4" w:tplc="040C0003" w:tentative="1">
+      <w:start w:val="1"/>
+      <w:numFmt w:val="bullet"/>
+      <w:lvlText w:val="o"/>
+      <w:lvlJc w:val="left"/>
+      <w:pPr>
+        <w:ind w:left="3600" w:hanging="360"/>
+      </w:pPr>
+      <w:rPr>
+        <w:rFonts w:ascii="Courier New" w:hAnsi="Courier New" w:cs="Courier New" w:hint="default"/>
+      </w:rPr>
+    </w:lvl>
+    <w:lvl w:ilvl="5" w:tplc="040C0005" w:tentative="1">
+      <w:start w:val="1"/>
+      <w:numFmt w:val="bullet"/>
+      <w:lvlText w:val=""/>
+      <w:lvlJc w:val="left"/>
+      <w:pPr>
+        <w:ind w:left="4320" w:hanging="360"/>
+      </w:pPr>
+      <w:rPr>
+        <w:rFonts w:ascii="Wingdings" w:hAnsi="Wingdings" w:hint="default"/>
+      </w:rPr>
+    </w:lvl>
+    <w:lvl w:ilvl="6" w:tplc="040C0001" w:tentative="1">
+      <w:start w:val="1"/>
+      <w:numFmt w:val="bullet"/>
+      <w:lvlText w:val=""/>
+      <w:lvlJc w:val="left"/>
+      <w:pPr>
+        <w:ind w:left="5040" w:hanging="360"/>
+      </w:pPr>
+      <w:rPr>
+        <w:rFonts w:ascii="Symbol" w:hAnsi="Symbol" w:hint="default"/>
+      </w:rPr>
+    </w:lvl>
+    <w:lvl w:ilvl="7" w:tplc="040C0003" w:tentative="1">
+      <w:start w:val="1"/>
+      <w:numFmt w:val="bullet"/>
+      <w:lvlText w:val="o"/>
+      <w:lvlJc w:val="left"/>
+      <w:pPr>
+        <w:ind w:left="5760" w:hanging="360"/>
+      </w:pPr>
+      <w:rPr>
+        <w:rFonts w:ascii="Courier New" w:hAnsi="Courier New" w:cs="Courier New" w:hint="default"/>
+      </w:rPr>
+    </w:lvl>
+    <w:lvl w:ilvl="8" w:tplc="040C0005" w:tentative="1">
+      <w:start w:val="1"/>
+      <w:numFmt w:val="bullet"/>
+      <w:lvlText w:val=""/>
+      <w:lvlJc w:val="left"/>
+      <w:pPr>
+        <w:ind w:left="6480" w:hanging="360"/>
+      </w:pPr>
+      <w:rPr>
+        <w:rFonts w:ascii="Wingdings" w:hAnsi="Wingdings" w:hint="default"/>
+      </w:rPr>
+    </w:lvl>
+  </w:abstractNum>
+  <w:num w:numId="1">
+    <w:abstractNumId w:val="0"/>
+  </w:num>
+</w:numbering>
 </file>
 
 <file path=word/styles.xml><?xml version="1.0" encoding="utf-8"?>
@@ -488,6 +874,61 @@
     <w:semiHidden/>
     <w:unhideWhenUsed/>
   </w:style>
+  <w:style w:type="paragraph" w:styleId="Paragraphedeliste">
+    <w:name w:val="List Paragraph"/>
+    <w:basedOn w:val="Normal"/>
+    <w:uiPriority w:val="34"/>
+    <w:qFormat/>
+    <w:rsid w:val="00903B4F"/>
+    <w:pPr>
+      <w:ind w:left="720"/>
+      <w:contextualSpacing/>
+    </w:pPr>
+  </w:style>
+  <w:style w:type="paragraph" w:styleId="En-tte">
+    <w:name w:val="header"/>
+    <w:basedOn w:val="Normal"/>
+    <w:link w:val="En-tteCar"/>
+    <w:uiPriority w:val="99"/>
+    <w:unhideWhenUsed/>
+    <w:rsid w:val="00903B4F"/>
+    <w:pPr>
+      <w:tabs>
+        <w:tab w:val="center" w:pos="4536"/>
+        <w:tab w:val="right" w:pos="9072"/>
+      </w:tabs>
+      <w:spacing w:after="0" w:line="240" w:lineRule="auto"/>
+    </w:pPr>
+  </w:style>
+  <w:style w:type="character" w:customStyle="1" w:styleId="En-tteCar">
+    <w:name w:val="En-tête Car"/>
+    <w:basedOn w:val="Policepardfaut"/>
+    <w:link w:val="En-tte"/>
+    <w:uiPriority w:val="99"/>
+    <w:rsid w:val="00903B4F"/>
+  </w:style>
+  <w:style w:type="paragraph" w:styleId="Pieddepage">
+    <w:name w:val="footer"/>
+    <w:basedOn w:val="Normal"/>
+    <w:link w:val="PieddepageCar"/>
+    <w:uiPriority w:val="99"/>
+    <w:unhideWhenUsed/>
+    <w:rsid w:val="00903B4F"/>
+    <w:pPr>
+      <w:tabs>
+        <w:tab w:val="center" w:pos="4536"/>
+        <w:tab w:val="right" w:pos="9072"/>
+      </w:tabs>
+      <w:spacing w:after="0" w:line="240" w:lineRule="auto"/>
+    </w:pPr>
+  </w:style>
+  <w:style w:type="character" w:customStyle="1" w:styleId="PieddepageCar">
+    <w:name w:val="Pied de page Car"/>
+    <w:basedOn w:val="Policepardfaut"/>
+    <w:link w:val="Pieddepage"/>
+    <w:uiPriority w:val="99"/>
+    <w:rsid w:val="00903B4F"/>
+  </w:style>
 </w:styles>
 </file>
 

</xml_diff>

<commit_message>
First objectives and Model's start
</commit_message>
<xml_diff>
--- a/Objectives.docx
+++ b/Objectives.docx
@@ -81,6 +81,81 @@
           <w:lang w:val="en-GB"/>
         </w:rPr>
       </w:pPr>
+      <w:r>
+        <w:rPr>
+          <w:noProof/>
+        </w:rPr>
+        <w:drawing>
+          <wp:anchor distT="0" distB="0" distL="114300" distR="114300" simplePos="0" relativeHeight="251658240" behindDoc="1" locked="0" layoutInCell="1" allowOverlap="1" wp14:anchorId="0E58BA32" wp14:editId="550410C1">
+            <wp:simplePos x="0" y="0"/>
+            <wp:positionH relativeFrom="column">
+              <wp:posOffset>4098925</wp:posOffset>
+            </wp:positionH>
+            <wp:positionV relativeFrom="paragraph">
+              <wp:posOffset>129540</wp:posOffset>
+            </wp:positionV>
+            <wp:extent cx="1858645" cy="2789555"/>
+            <wp:effectExtent l="0" t="0" r="8255" b="0"/>
+            <wp:wrapTight wrapText="bothSides">
+              <wp:wrapPolygon edited="0">
+                <wp:start x="0" y="0"/>
+                <wp:lineTo x="0" y="21389"/>
+                <wp:lineTo x="21475" y="21389"/>
+                <wp:lineTo x="21475" y="0"/>
+                <wp:lineTo x="0" y="0"/>
+              </wp:wrapPolygon>
+            </wp:wrapTight>
+            <wp:docPr id="1" name="Image 1" descr="Résultat de recherche d'images pour &quot;pac man&quot;"/>
+            <wp:cNvGraphicFramePr>
+              <a:graphicFrameLocks xmlns:a="http://schemas.openxmlformats.org/drawingml/2006/main" noChangeAspect="1"/>
+            </wp:cNvGraphicFramePr>
+            <a:graphic xmlns:a="http://schemas.openxmlformats.org/drawingml/2006/main">
+              <a:graphicData uri="http://schemas.openxmlformats.org/drawingml/2006/picture">
+                <pic:pic xmlns:pic="http://schemas.openxmlformats.org/drawingml/2006/picture">
+                  <pic:nvPicPr>
+                    <pic:cNvPr id="0" name="Picture 1" descr="Résultat de recherche d'images pour &quot;pac man&quot;"/>
+                    <pic:cNvPicPr>
+                      <a:picLocks noChangeAspect="1" noChangeArrowheads="1"/>
+                    </pic:cNvPicPr>
+                  </pic:nvPicPr>
+                  <pic:blipFill>
+                    <a:blip r:embed="rId7" cstate="print">
+                      <a:extLst>
+                        <a:ext uri="{28A0092B-C50C-407E-A947-70E740481C1C}">
+                          <a14:useLocalDpi xmlns:a14="http://schemas.microsoft.com/office/drawing/2010/main" val="0"/>
+                        </a:ext>
+                      </a:extLst>
+                    </a:blip>
+                    <a:srcRect/>
+                    <a:stretch>
+                      <a:fillRect/>
+                    </a:stretch>
+                  </pic:blipFill>
+                  <pic:spPr bwMode="auto">
+                    <a:xfrm>
+                      <a:off x="0" y="0"/>
+                      <a:ext cx="1858645" cy="2789555"/>
+                    </a:xfrm>
+                    <a:prstGeom prst="rect">
+                      <a:avLst/>
+                    </a:prstGeom>
+                    <a:noFill/>
+                    <a:ln>
+                      <a:noFill/>
+                    </a:ln>
+                  </pic:spPr>
+                </pic:pic>
+              </a:graphicData>
+            </a:graphic>
+            <wp14:sizeRelH relativeFrom="margin">
+              <wp14:pctWidth>0</wp14:pctWidth>
+            </wp14:sizeRelH>
+            <wp14:sizeRelV relativeFrom="margin">
+              <wp14:pctHeight>0</wp14:pctHeight>
+            </wp14:sizeRelV>
+          </wp:anchor>
+        </w:drawing>
+      </w:r>
     </w:p>
     <w:p>
       <w:pPr>
@@ -93,62 +168,409 @@
     <w:p>
       <w:pPr>
         <w:rPr>
-          <w:lang w:val="en-GB"/>
-        </w:rPr>
-      </w:pPr>
-      <w:r>
-        <w:rPr>
+          <w:b/>
+          <w:bCs/>
+          <w:sz w:val="24"/>
+          <w:szCs w:val="24"/>
+          <w:lang w:val="en-GB"/>
+        </w:rPr>
+      </w:pPr>
+      <w:r>
+        <w:rPr>
+          <w:b/>
+          <w:bCs/>
+          <w:sz w:val="24"/>
+          <w:szCs w:val="24"/>
           <w:lang w:val="en-GB"/>
         </w:rPr>
         <w:t xml:space="preserve">I </w:t>
       </w:r>
       <w:r>
         <w:rPr>
+          <w:b/>
+          <w:bCs/>
+          <w:sz w:val="24"/>
+          <w:szCs w:val="24"/>
           <w:lang w:val="en-GB"/>
         </w:rPr>
         <w:t>–</w:t>
       </w:r>
       <w:r>
         <w:rPr>
+          <w:b/>
+          <w:bCs/>
+          <w:sz w:val="24"/>
+          <w:szCs w:val="24"/>
           <w:lang w:val="en-GB"/>
         </w:rPr>
         <w:t xml:space="preserve"> </w:t>
       </w:r>
       <w:r>
         <w:rPr>
-          <w:lang w:val="en-GB"/>
-        </w:rPr>
-        <w:t>Originals objecti</w:t>
-      </w:r>
-      <w:r>
-        <w:rPr>
-          <w:lang w:val="en-GB"/>
-        </w:rPr>
-        <w:t>ves (Master Branch, 1.0.0 Version)</w:t>
-      </w:r>
-    </w:p>
-    <w:p>
-      <w:pPr>
-        <w:rPr>
-          <w:lang w:val="en-GB"/>
-        </w:rPr>
-      </w:pPr>
-    </w:p>
-    <w:p>
-      <w:pPr>
-        <w:rPr>
-          <w:lang w:val="en-GB"/>
-        </w:rPr>
-      </w:pPr>
-    </w:p>
-    <w:p>
-      <w:pPr>
-        <w:rPr>
-          <w:lang w:val="en-GB"/>
-        </w:rPr>
-      </w:pPr>
-      <w:r>
-        <w:rPr>
+          <w:b/>
+          <w:bCs/>
+          <w:sz w:val="24"/>
+          <w:szCs w:val="24"/>
+          <w:lang w:val="en-GB"/>
+        </w:rPr>
+        <w:t>Original objectives (Master Branch, 1.</w:t>
+      </w:r>
+      <w:r>
+        <w:rPr>
+          <w:b/>
+          <w:bCs/>
+          <w:sz w:val="24"/>
+          <w:szCs w:val="24"/>
+          <w:lang w:val="en-GB"/>
+        </w:rPr>
+        <w:t>0</w:t>
+      </w:r>
+      <w:r>
+        <w:rPr>
+          <w:b/>
+          <w:bCs/>
+          <w:sz w:val="24"/>
+          <w:szCs w:val="24"/>
+          <w:lang w:val="en-GB"/>
+        </w:rPr>
+        <w:t>.</w:t>
+      </w:r>
+      <w:r>
+        <w:rPr>
+          <w:b/>
+          <w:bCs/>
+          <w:sz w:val="24"/>
+          <w:szCs w:val="24"/>
+          <w:lang w:val="en-GB"/>
+        </w:rPr>
+        <w:t>20.X</w:t>
+      </w:r>
+      <w:r>
+        <w:rPr>
+          <w:b/>
+          <w:bCs/>
+          <w:sz w:val="24"/>
+          <w:szCs w:val="24"/>
+          <w:lang w:val="en-GB"/>
+        </w:rPr>
+        <w:t xml:space="preserve"> Version)</w:t>
+      </w:r>
+    </w:p>
+    <w:p>
+      <w:pPr>
+        <w:rPr>
+          <w:lang w:val="en-GB"/>
+        </w:rPr>
+      </w:pPr>
+    </w:p>
+    <w:p>
+      <w:pPr>
+        <w:jc w:val="both"/>
+        <w:rPr>
+          <w:lang w:val="en-GB"/>
+        </w:rPr>
+      </w:pPr>
+      <w:r>
+        <w:rPr>
+          <w:lang w:val="en-GB"/>
+        </w:rPr>
+        <w:t>Our (</w:t>
+      </w:r>
+      <w:proofErr w:type="spellStart"/>
+      <w:r>
+        <w:rPr>
+          <w:lang w:val="en-GB"/>
+        </w:rPr>
+        <w:t>Aelam</w:t>
+      </w:r>
+      <w:proofErr w:type="spellEnd"/>
+      <w:r>
+        <w:rPr>
+          <w:lang w:val="en-GB"/>
+        </w:rPr>
+        <w:t xml:space="preserve"> and </w:t>
+      </w:r>
+      <w:proofErr w:type="spellStart"/>
+      <w:r>
+        <w:rPr>
+          <w:lang w:val="en-GB"/>
+        </w:rPr>
+        <w:t>Atero</w:t>
+      </w:r>
+      <w:proofErr w:type="spellEnd"/>
+      <w:r>
+        <w:rPr>
+          <w:lang w:val="en-GB"/>
+        </w:rPr>
+        <w:t xml:space="preserve">) first and main is rebuild from </w:t>
+      </w:r>
+      <w:r>
+        <w:rPr>
+          <w:i/>
+          <w:iCs/>
+          <w:lang w:val="en-GB"/>
+        </w:rPr>
+        <w:t>ex nihilo</w:t>
+      </w:r>
+      <w:r>
+        <w:rPr>
+          <w:lang w:val="en-GB"/>
+        </w:rPr>
+        <w:t xml:space="preserve"> the 1980 Pac-Man game. But not necessarily with the same development nor game environment.</w:t>
+      </w:r>
+    </w:p>
+    <w:p>
+      <w:pPr>
+        <w:jc w:val="both"/>
+        <w:rPr>
+          <w:lang w:val="en-GB"/>
+        </w:rPr>
+      </w:pPr>
+      <w:r>
+        <w:rPr>
+          <w:lang w:val="en-GB"/>
+        </w:rPr>
+        <w:t>The game will in first place be executable on Windows machines.</w:t>
+      </w:r>
+    </w:p>
+    <w:p>
+      <w:pPr>
+        <w:jc w:val="both"/>
+        <w:rPr>
+          <w:lang w:val="en-GB"/>
+        </w:rPr>
+      </w:pPr>
+      <w:r>
+        <w:rPr>
+          <w:lang w:val="en-GB"/>
+        </w:rPr>
+        <w:t xml:space="preserve">For the </w:t>
+      </w:r>
+      <w:r>
+        <w:rPr>
+          <w:lang w:val="en-GB"/>
+        </w:rPr>
+        <w:t>first version (let’s call her alpha for instance), we want to have these features developed and entirely functionals:</w:t>
+      </w:r>
+    </w:p>
+    <w:p>
+      <w:pPr>
+        <w:pStyle w:val="Paragraphedeliste"/>
+        <w:numPr>
+          <w:ilvl w:val="0"/>
+          <w:numId w:val="2"/>
+        </w:numPr>
+        <w:jc w:val="both"/>
+        <w:rPr>
+          <w:lang w:val="en-GB"/>
+        </w:rPr>
+      </w:pPr>
+      <w:r>
+        <w:rPr>
+          <w:lang w:val="en-GB"/>
+        </w:rPr>
+        <w:t>Loading of a few prepared mazes (map, walls, collectables, original position of Pac-man</w:t>
+      </w:r>
+      <w:proofErr w:type="gramStart"/>
+      <w:r>
+        <w:rPr>
+          <w:lang w:val="en-GB"/>
+        </w:rPr>
+        <w:t>) ;</w:t>
+      </w:r>
+      <w:proofErr w:type="gramEnd"/>
+    </w:p>
+    <w:p>
+      <w:pPr>
+        <w:pStyle w:val="Paragraphedeliste"/>
+        <w:numPr>
+          <w:ilvl w:val="0"/>
+          <w:numId w:val="2"/>
+        </w:numPr>
+        <w:jc w:val="both"/>
+        <w:rPr>
+          <w:lang w:val="en-GB"/>
+        </w:rPr>
+      </w:pPr>
+      <w:r>
+        <w:rPr>
+          <w:lang w:val="en-GB"/>
+        </w:rPr>
+        <w:t xml:space="preserve">4 ghosts’ presence, with uncertain movement (Pokey / </w:t>
+      </w:r>
+      <w:proofErr w:type="spellStart"/>
+      <w:r>
+        <w:rPr>
+          <w:lang w:val="en-GB"/>
+        </w:rPr>
+        <w:t>Clide</w:t>
+      </w:r>
+      <w:proofErr w:type="spellEnd"/>
+      <w:r>
+        <w:rPr>
+          <w:lang w:val="en-GB"/>
+        </w:rPr>
+        <w:t xml:space="preserve"> -like)</w:t>
+      </w:r>
+    </w:p>
+    <w:p>
+      <w:pPr>
+        <w:pStyle w:val="Paragraphedeliste"/>
+        <w:numPr>
+          <w:ilvl w:val="0"/>
+          <w:numId w:val="2"/>
+        </w:numPr>
+        <w:jc w:val="both"/>
+        <w:rPr>
+          <w:lang w:val="en-GB"/>
+        </w:rPr>
+      </w:pPr>
+      <w:r>
+        <w:rPr>
+          <w:lang w:val="en-GB"/>
+        </w:rPr>
+        <w:t>Pac-Man’s movements management</w:t>
+      </w:r>
+    </w:p>
+    <w:p>
+      <w:pPr>
+        <w:pStyle w:val="Paragraphedeliste"/>
+        <w:numPr>
+          <w:ilvl w:val="0"/>
+          <w:numId w:val="2"/>
+        </w:numPr>
+        <w:jc w:val="both"/>
+        <w:rPr>
+          <w:lang w:val="en-GB"/>
+        </w:rPr>
+      </w:pPr>
+      <w:r>
+        <w:rPr>
+          <w:lang w:val="en-GB"/>
+        </w:rPr>
+        <w:t>Score</w:t>
+      </w:r>
+    </w:p>
+    <w:p>
+      <w:pPr>
+        <w:pStyle w:val="Paragraphedeliste"/>
+        <w:numPr>
+          <w:ilvl w:val="0"/>
+          <w:numId w:val="2"/>
+        </w:numPr>
+        <w:jc w:val="both"/>
+        <w:rPr>
+          <w:lang w:val="en-GB"/>
+        </w:rPr>
+      </w:pPr>
+      <w:r>
+        <w:rPr>
+          <w:lang w:val="en-GB"/>
+        </w:rPr>
+        <w:t>Pac-Man’s Lives</w:t>
+      </w:r>
+    </w:p>
+    <w:p>
+      <w:pPr>
+        <w:pStyle w:val="Paragraphedeliste"/>
+        <w:numPr>
+          <w:ilvl w:val="0"/>
+          <w:numId w:val="2"/>
+        </w:numPr>
+        <w:jc w:val="both"/>
+        <w:rPr>
+          <w:lang w:val="en-GB"/>
+        </w:rPr>
+      </w:pPr>
+      <w:r>
+        <w:rPr>
+          <w:lang w:val="en-GB"/>
+        </w:rPr>
+        <w:t>Consumption of collectables (normal points, fruits, special points)</w:t>
+      </w:r>
+    </w:p>
+    <w:p>
+      <w:pPr>
+        <w:pStyle w:val="Paragraphedeliste"/>
+        <w:numPr>
+          <w:ilvl w:val="0"/>
+          <w:numId w:val="2"/>
+        </w:numPr>
+        <w:jc w:val="both"/>
+        <w:rPr>
+          <w:lang w:val="en-GB"/>
+        </w:rPr>
+      </w:pPr>
+      <w:r>
+        <w:rPr>
+          <w:lang w:val="en-GB"/>
+        </w:rPr>
+        <w:t>Ghosts’ regeneration</w:t>
+      </w:r>
+    </w:p>
+    <w:p>
+      <w:pPr>
+        <w:pStyle w:val="Paragraphedeliste"/>
+        <w:numPr>
+          <w:ilvl w:val="0"/>
+          <w:numId w:val="2"/>
+        </w:numPr>
+        <w:jc w:val="both"/>
+        <w:rPr>
+          <w:lang w:val="en-GB"/>
+        </w:rPr>
+      </w:pPr>
+      <w:r>
+        <w:rPr>
+          <w:lang w:val="en-GB"/>
+        </w:rPr>
+        <w:t xml:space="preserve">Single and Simple </w:t>
+      </w:r>
+      <w:proofErr w:type="gramStart"/>
+      <w:r>
+        <w:rPr>
+          <w:lang w:val="en-GB"/>
+        </w:rPr>
+        <w:t>Mode :</w:t>
+      </w:r>
+      <w:proofErr w:type="gramEnd"/>
+      <w:r>
+        <w:rPr>
+          <w:lang w:val="en-GB"/>
+        </w:rPr>
+        <w:t xml:space="preserve"> While Pac-Man is living, he can explores the maze, finish it and try it again.</w:t>
+      </w:r>
+    </w:p>
+    <w:p>
+      <w:pPr>
+        <w:rPr>
+          <w:lang w:val="en-GB"/>
+        </w:rPr>
+      </w:pPr>
+    </w:p>
+    <w:p>
+      <w:pPr>
+        <w:rPr>
+          <w:lang w:val="en-GB"/>
+        </w:rPr>
+      </w:pPr>
+    </w:p>
+    <w:p>
+      <w:pPr>
+        <w:rPr>
+          <w:b/>
+          <w:bCs/>
+          <w:sz w:val="24"/>
+          <w:szCs w:val="24"/>
+          <w:lang w:val="en-GB"/>
+        </w:rPr>
+      </w:pPr>
+      <w:r>
+        <w:rPr>
+          <w:b/>
+          <w:bCs/>
+          <w:sz w:val="24"/>
+          <w:szCs w:val="24"/>
           <w:lang w:val="en-GB"/>
         </w:rPr>
         <w:t>II – Development’s Method</w:t>
@@ -167,44 +589,344 @@
           <w:lang w:val="en-GB"/>
         </w:rPr>
       </w:pPr>
-    </w:p>
-    <w:p>
-      <w:pPr>
-        <w:rPr>
-          <w:lang w:val="en-GB"/>
-        </w:rPr>
-      </w:pPr>
-      <w:r>
-        <w:rPr>
+      <w:r>
+        <w:rPr>
+          <w:lang w:val="en-GB"/>
+        </w:rPr>
+        <w:t xml:space="preserve">The firsts versions will be playable on a Windows machine. We decided to program this version with Java, with this environment: Eclipse IDE, Atom, </w:t>
+      </w:r>
+      <w:proofErr w:type="spellStart"/>
+      <w:r>
+        <w:rPr>
+          <w:lang w:val="en-GB"/>
+        </w:rPr>
+        <w:t>Github</w:t>
+      </w:r>
+      <w:proofErr w:type="spellEnd"/>
+      <w:r>
+        <w:rPr>
+          <w:lang w:val="en-GB"/>
+        </w:rPr>
+        <w:t>.</w:t>
+      </w:r>
+    </w:p>
+    <w:p>
+      <w:pPr>
+        <w:rPr>
+          <w:lang w:val="en-GB"/>
+        </w:rPr>
+      </w:pPr>
+    </w:p>
+    <w:p>
+      <w:pPr>
+        <w:rPr>
+          <w:u w:val="single"/>
+          <w:lang w:val="en-GB"/>
+        </w:rPr>
+      </w:pPr>
+      <w:r>
+        <w:rPr>
+          <w:u w:val="single"/>
           <w:lang w:val="en-GB"/>
         </w:rPr>
         <w:t>II.1 – Model</w:t>
       </w:r>
+    </w:p>
+    <w:p>
+      <w:pPr>
+        <w:rPr>
+          <w:lang w:val="en-GB"/>
+        </w:rPr>
+      </w:pPr>
+    </w:p>
+    <w:p>
+      <w:pPr>
+        <w:jc w:val="both"/>
+        <w:rPr>
+          <w:rFonts w:eastAsiaTheme="minorEastAsia"/>
+          <w:lang w:val="en-GB"/>
+        </w:rPr>
+      </w:pPr>
+      <w:proofErr w:type="gramStart"/>
+      <w:r>
+        <w:rPr>
+          <w:lang w:val="en-GB"/>
+        </w:rPr>
+        <w:lastRenderedPageBreak/>
+        <w:t>Maze :</w:t>
+      </w:r>
+      <w:proofErr w:type="gramEnd"/>
+      <w:r>
+        <w:rPr>
+          <w:lang w:val="en-GB"/>
+        </w:rPr>
+        <w:t xml:space="preserve"> Each maze will be loaded from a specific file. A maze will be represented by a Matrix filled with integers, indicating what kind of box we will have </w:t>
+      </w:r>
+      <w:r>
+        <w:rPr>
+          <w:lang w:val="en-GB"/>
+        </w:rPr>
+        <w:t>at the (</w:t>
+      </w:r>
+      <w:proofErr w:type="spellStart"/>
+      <w:proofErr w:type="gramStart"/>
+      <w:r>
+        <w:rPr>
+          <w:lang w:val="en-GB"/>
+        </w:rPr>
+        <w:t>i,j</w:t>
+      </w:r>
+      <w:proofErr w:type="spellEnd"/>
+      <w:proofErr w:type="gramEnd"/>
+      <w:r>
+        <w:rPr>
+          <w:lang w:val="en-GB"/>
+        </w:rPr>
+        <w:t>) position. Our coordinate system will be (O, </w:t>
+      </w:r>
+      <m:oMath>
+        <m:acc>
+          <m:accPr>
+            <m:chr m:val="⃗"/>
+            <m:ctrlPr>
+              <w:rPr>
+                <w:rFonts w:ascii="Cambria Math" w:hAnsi="Cambria Math"/>
+                <w:i/>
+                <w:lang w:val="en-GB"/>
+              </w:rPr>
+            </m:ctrlPr>
+          </m:accPr>
+          <m:e>
+            <m:r>
+              <w:rPr>
+                <w:rFonts w:ascii="Cambria Math" w:hAnsi="Cambria Math"/>
+                <w:lang w:val="en-GB"/>
+              </w:rPr>
+              <m:t>x</m:t>
+            </m:r>
+          </m:e>
+        </m:acc>
+      </m:oMath>
+      <w:r>
+        <w:rPr>
+          <w:rFonts w:eastAsiaTheme="minorEastAsia"/>
+          <w:lang w:val="en-GB"/>
+        </w:rPr>
+        <w:t>,  </w:t>
+      </w:r>
+      <m:oMath>
+        <m:acc>
+          <m:accPr>
+            <m:chr m:val="⃗"/>
+            <m:ctrlPr>
+              <w:rPr>
+                <w:rFonts w:ascii="Cambria Math" w:eastAsiaTheme="minorEastAsia" w:hAnsi="Cambria Math"/>
+                <w:i/>
+                <w:lang w:val="en-GB"/>
+              </w:rPr>
+            </m:ctrlPr>
+          </m:accPr>
+          <m:e>
+            <m:r>
+              <w:rPr>
+                <w:rFonts w:ascii="Cambria Math" w:eastAsiaTheme="minorEastAsia" w:hAnsi="Cambria Math"/>
+                <w:lang w:val="en-GB"/>
+              </w:rPr>
+              <m:t>y</m:t>
+            </m:r>
+            <m:ctrlPr>
+              <w:rPr>
+                <w:rFonts w:ascii="Cambria Math" w:hAnsi="Cambria Math"/>
+                <w:i/>
+                <w:lang w:val="en-GB"/>
+              </w:rPr>
+            </m:ctrlPr>
+          </m:e>
+        </m:acc>
+      </m:oMath>
+      <w:r>
+        <w:rPr>
+          <w:rFonts w:eastAsiaTheme="minorEastAsia"/>
+          <w:lang w:val="en-GB"/>
+        </w:rPr>
+        <w:t>) with O on the upper-left, x up-down oriented and y left-right oriented.</w:t>
+      </w:r>
+    </w:p>
+    <w:p>
+      <w:pPr>
+        <w:jc w:val="both"/>
+        <w:rPr>
+          <w:rFonts w:eastAsiaTheme="minorEastAsia"/>
+          <w:lang w:val="en-GB"/>
+        </w:rPr>
+      </w:pPr>
+      <w:r>
+        <w:rPr>
+          <w:rFonts w:eastAsiaTheme="minorEastAsia"/>
+          <w:lang w:val="en-GB"/>
+        </w:rPr>
+        <w:t>With this Matrix, the program will load all the collectables in an array. Il will also transform this matrix (conserved) into a non-oriented weighted graph, used to consider the absolute positions of the movable objects (Pac-man, ghosts…) and know if they are on an intersection:</w:t>
+      </w:r>
+    </w:p>
+    <w:p>
+      <w:pPr>
+        <w:pStyle w:val="Paragraphedeliste"/>
+        <w:numPr>
+          <w:ilvl w:val="0"/>
+          <w:numId w:val="3"/>
+        </w:numPr>
+        <w:jc w:val="both"/>
+        <w:rPr>
+          <w:lang w:val="en-GB"/>
+        </w:rPr>
+      </w:pPr>
+      <w:r>
+        <w:rPr>
+          <w:lang w:val="en-GB"/>
+        </w:rPr>
+        <w:t>For Pac-Man: Know if he can change of direction</w:t>
+      </w:r>
+    </w:p>
+    <w:p>
+      <w:pPr>
+        <w:pStyle w:val="Paragraphedeliste"/>
+        <w:numPr>
+          <w:ilvl w:val="0"/>
+          <w:numId w:val="3"/>
+        </w:numPr>
+        <w:jc w:val="both"/>
+        <w:rPr>
+          <w:lang w:val="en-GB"/>
+        </w:rPr>
+      </w:pPr>
+      <w:r>
+        <w:rPr>
+          <w:lang w:val="en-GB"/>
+        </w:rPr>
+        <w:t xml:space="preserve">For ghosts: Know when the program must randomize their movement. In the </w:t>
+      </w:r>
+      <w:proofErr w:type="gramStart"/>
+      <w:r>
+        <w:rPr>
+          <w:lang w:val="en-GB"/>
+        </w:rPr>
+        <w:t>future :</w:t>
+      </w:r>
+      <w:proofErr w:type="gramEnd"/>
+      <w:r>
+        <w:rPr>
+          <w:lang w:val="en-GB"/>
+        </w:rPr>
+        <w:t xml:space="preserve"> Decide of the shortest way to </w:t>
+      </w:r>
+      <w:r>
+        <w:rPr>
+          <w:lang w:val="en-GB"/>
+        </w:rPr>
+        <w:t>join Pac-man</w:t>
+      </w:r>
+    </w:p>
+    <w:p>
+      <w:pPr>
+        <w:jc w:val="both"/>
+        <w:rPr>
+          <w:lang w:val="en-GB"/>
+        </w:rPr>
+      </w:pPr>
       <w:bookmarkStart w:id="0" w:name="_GoBack"/>
       <w:bookmarkEnd w:id="0"/>
     </w:p>
     <w:p>
       <w:pPr>
-        <w:rPr>
-          <w:lang w:val="en-GB"/>
-        </w:rPr>
-      </w:pPr>
-    </w:p>
-    <w:p>
-      <w:pPr>
-        <w:rPr>
-          <w:lang w:val="en-GB"/>
-        </w:rPr>
-      </w:pPr>
-    </w:p>
-    <w:p>
-      <w:pPr>
-        <w:rPr>
-          <w:lang w:val="en-GB"/>
-        </w:rPr>
-      </w:pPr>
-      <w:r>
-        <w:rPr>
+        <w:jc w:val="both"/>
+        <w:rPr>
+          <w:noProof/>
+          <w:lang w:val="en-GB"/>
+        </w:rPr>
+      </w:pPr>
+    </w:p>
+    <w:p>
+      <w:pPr>
+        <w:jc w:val="center"/>
+        <w:rPr>
+          <w:lang w:val="en-GB"/>
+        </w:rPr>
+      </w:pPr>
+      <w:r>
+        <w:rPr>
+          <w:noProof/>
+          <w:lang w:val="en-GB"/>
+        </w:rPr>
+        <w:drawing>
+          <wp:inline distT="0" distB="0" distL="0" distR="0" wp14:anchorId="2BEC75FC" wp14:editId="0259DB64">
+            <wp:extent cx="5547360" cy="2385060"/>
+            <wp:effectExtent l="0" t="0" r="0" b="0"/>
+            <wp:docPr id="2" name="Image 2"/>
+            <wp:cNvGraphicFramePr>
+              <a:graphicFrameLocks xmlns:a="http://schemas.openxmlformats.org/drawingml/2006/main" noChangeAspect="1"/>
+            </wp:cNvGraphicFramePr>
+            <a:graphic xmlns:a="http://schemas.openxmlformats.org/drawingml/2006/main">
+              <a:graphicData uri="http://schemas.openxmlformats.org/drawingml/2006/picture">
+                <pic:pic xmlns:pic="http://schemas.openxmlformats.org/drawingml/2006/picture">
+                  <pic:nvPicPr>
+                    <pic:cNvPr id="0" name="Picture 3"/>
+                    <pic:cNvPicPr>
+                      <a:picLocks noChangeAspect="1" noChangeArrowheads="1"/>
+                    </pic:cNvPicPr>
+                  </pic:nvPicPr>
+                  <pic:blipFill rotWithShape="1">
+                    <a:blip r:embed="rId8" cstate="print">
+                      <a:extLst>
+                        <a:ext uri="{28A0092B-C50C-407E-A947-70E740481C1C}">
+                          <a14:useLocalDpi xmlns:a14="http://schemas.microsoft.com/office/drawing/2010/main" val="0"/>
+                        </a:ext>
+                      </a:extLst>
+                    </a:blip>
+                    <a:srcRect t="13074" r="3576" b="31626"/>
+                    <a:stretch/>
+                  </pic:blipFill>
+                  <pic:spPr bwMode="auto">
+                    <a:xfrm>
+                      <a:off x="0" y="0"/>
+                      <a:ext cx="5547360" cy="2385060"/>
+                    </a:xfrm>
+                    <a:prstGeom prst="rect">
+                      <a:avLst/>
+                    </a:prstGeom>
+                    <a:noFill/>
+                    <a:ln>
+                      <a:noFill/>
+                    </a:ln>
+                    <a:extLst>
+                      <a:ext uri="{53640926-AAD7-44D8-BBD7-CCE9431645EC}">
+                        <a14:shadowObscured xmlns:a14="http://schemas.microsoft.com/office/drawing/2010/main"/>
+                      </a:ext>
+                    </a:extLst>
+                  </pic:spPr>
+                </pic:pic>
+              </a:graphicData>
+            </a:graphic>
+          </wp:inline>
+        </w:drawing>
+      </w:r>
+    </w:p>
+    <w:p>
+      <w:pPr>
+        <w:rPr>
+          <w:lang w:val="en-GB"/>
+        </w:rPr>
+      </w:pPr>
+    </w:p>
+    <w:p>
+      <w:pPr>
+        <w:rPr>
+          <w:u w:val="single"/>
+          <w:lang w:val="en-GB"/>
+        </w:rPr>
+      </w:pPr>
+      <w:r>
+        <w:rPr>
+          <w:u w:val="single"/>
           <w:lang w:val="en-GB"/>
         </w:rPr>
         <w:t>II.2 – View</w:t>
@@ -216,22 +938,30 @@
           <w:lang w:val="en-GB"/>
         </w:rPr>
       </w:pPr>
-    </w:p>
-    <w:p>
-      <w:pPr>
-        <w:rPr>
-          <w:lang w:val="en-GB"/>
-        </w:rPr>
-      </w:pPr>
-    </w:p>
-    <w:p>
-      <w:pPr>
-        <w:rPr>
-          <w:lang w:val="en-GB"/>
-        </w:rPr>
-      </w:pPr>
-      <w:r>
-        <w:rPr>
+      <w:r>
+        <w:rPr>
+          <w:lang w:val="en-GB"/>
+        </w:rPr>
+        <w:t>JavaFX</w:t>
+      </w:r>
+    </w:p>
+    <w:p>
+      <w:pPr>
+        <w:rPr>
+          <w:lang w:val="en-GB"/>
+        </w:rPr>
+      </w:pPr>
+    </w:p>
+    <w:p>
+      <w:pPr>
+        <w:rPr>
+          <w:u w:val="single"/>
+          <w:lang w:val="en-GB"/>
+        </w:rPr>
+      </w:pPr>
+      <w:r>
+        <w:rPr>
+          <w:u w:val="single"/>
           <w:lang w:val="en-GB"/>
         </w:rPr>
         <w:t>II.3 – Controller</w:t>
@@ -254,7 +984,7 @@
       </w:pPr>
     </w:p>
     <w:sectPr>
-      <w:headerReference w:type="default" r:id="rId7"/>
+      <w:headerReference w:type="default" r:id="rId9"/>
       <w:pgSz w:w="11906" w:h="16838"/>
       <w:pgMar w:top="1417" w:right="1417" w:bottom="1417" w:left="1417" w:header="708" w:footer="708" w:gutter="0"/>
       <w:cols w:space="708"/>
@@ -445,8 +1175,240 @@
       </w:rPr>
     </w:lvl>
   </w:abstractNum>
+  <w:abstractNum w:abstractNumId="1" w15:restartNumberingAfterBreak="0">
+    <w:nsid w:val="18093565"/>
+    <w:multiLevelType w:val="hybridMultilevel"/>
+    <w:tmpl w:val="1E16AC8A"/>
+    <w:lvl w:ilvl="0" w:tplc="040C0001">
+      <w:start w:val="1"/>
+      <w:numFmt w:val="bullet"/>
+      <w:lvlText w:val=""/>
+      <w:lvlJc w:val="left"/>
+      <w:pPr>
+        <w:ind w:left="720" w:hanging="360"/>
+      </w:pPr>
+      <w:rPr>
+        <w:rFonts w:ascii="Symbol" w:hAnsi="Symbol" w:hint="default"/>
+      </w:rPr>
+    </w:lvl>
+    <w:lvl w:ilvl="1" w:tplc="040C0003" w:tentative="1">
+      <w:start w:val="1"/>
+      <w:numFmt w:val="bullet"/>
+      <w:lvlText w:val="o"/>
+      <w:lvlJc w:val="left"/>
+      <w:pPr>
+        <w:ind w:left="1440" w:hanging="360"/>
+      </w:pPr>
+      <w:rPr>
+        <w:rFonts w:ascii="Courier New" w:hAnsi="Courier New" w:cs="Courier New" w:hint="default"/>
+      </w:rPr>
+    </w:lvl>
+    <w:lvl w:ilvl="2" w:tplc="040C0005" w:tentative="1">
+      <w:start w:val="1"/>
+      <w:numFmt w:val="bullet"/>
+      <w:lvlText w:val=""/>
+      <w:lvlJc w:val="left"/>
+      <w:pPr>
+        <w:ind w:left="2160" w:hanging="360"/>
+      </w:pPr>
+      <w:rPr>
+        <w:rFonts w:ascii="Wingdings" w:hAnsi="Wingdings" w:hint="default"/>
+      </w:rPr>
+    </w:lvl>
+    <w:lvl w:ilvl="3" w:tplc="040C0001" w:tentative="1">
+      <w:start w:val="1"/>
+      <w:numFmt w:val="bullet"/>
+      <w:lvlText w:val=""/>
+      <w:lvlJc w:val="left"/>
+      <w:pPr>
+        <w:ind w:left="2880" w:hanging="360"/>
+      </w:pPr>
+      <w:rPr>
+        <w:rFonts w:ascii="Symbol" w:hAnsi="Symbol" w:hint="default"/>
+      </w:rPr>
+    </w:lvl>
+    <w:lvl w:ilvl="4" w:tplc="040C0003" w:tentative="1">
+      <w:start w:val="1"/>
+      <w:numFmt w:val="bullet"/>
+      <w:lvlText w:val="o"/>
+      <w:lvlJc w:val="left"/>
+      <w:pPr>
+        <w:ind w:left="3600" w:hanging="360"/>
+      </w:pPr>
+      <w:rPr>
+        <w:rFonts w:ascii="Courier New" w:hAnsi="Courier New" w:cs="Courier New" w:hint="default"/>
+      </w:rPr>
+    </w:lvl>
+    <w:lvl w:ilvl="5" w:tplc="040C0005" w:tentative="1">
+      <w:start w:val="1"/>
+      <w:numFmt w:val="bullet"/>
+      <w:lvlText w:val=""/>
+      <w:lvlJc w:val="left"/>
+      <w:pPr>
+        <w:ind w:left="4320" w:hanging="360"/>
+      </w:pPr>
+      <w:rPr>
+        <w:rFonts w:ascii="Wingdings" w:hAnsi="Wingdings" w:hint="default"/>
+      </w:rPr>
+    </w:lvl>
+    <w:lvl w:ilvl="6" w:tplc="040C0001" w:tentative="1">
+      <w:start w:val="1"/>
+      <w:numFmt w:val="bullet"/>
+      <w:lvlText w:val=""/>
+      <w:lvlJc w:val="left"/>
+      <w:pPr>
+        <w:ind w:left="5040" w:hanging="360"/>
+      </w:pPr>
+      <w:rPr>
+        <w:rFonts w:ascii="Symbol" w:hAnsi="Symbol" w:hint="default"/>
+      </w:rPr>
+    </w:lvl>
+    <w:lvl w:ilvl="7" w:tplc="040C0003" w:tentative="1">
+      <w:start w:val="1"/>
+      <w:numFmt w:val="bullet"/>
+      <w:lvlText w:val="o"/>
+      <w:lvlJc w:val="left"/>
+      <w:pPr>
+        <w:ind w:left="5760" w:hanging="360"/>
+      </w:pPr>
+      <w:rPr>
+        <w:rFonts w:ascii="Courier New" w:hAnsi="Courier New" w:cs="Courier New" w:hint="default"/>
+      </w:rPr>
+    </w:lvl>
+    <w:lvl w:ilvl="8" w:tplc="040C0005" w:tentative="1">
+      <w:start w:val="1"/>
+      <w:numFmt w:val="bullet"/>
+      <w:lvlText w:val=""/>
+      <w:lvlJc w:val="left"/>
+      <w:pPr>
+        <w:ind w:left="6480" w:hanging="360"/>
+      </w:pPr>
+      <w:rPr>
+        <w:rFonts w:ascii="Wingdings" w:hAnsi="Wingdings" w:hint="default"/>
+      </w:rPr>
+    </w:lvl>
+  </w:abstractNum>
+  <w:abstractNum w:abstractNumId="2" w15:restartNumberingAfterBreak="0">
+    <w:nsid w:val="735F506F"/>
+    <w:multiLevelType w:val="hybridMultilevel"/>
+    <w:tmpl w:val="0C78B5CC"/>
+    <w:lvl w:ilvl="0" w:tplc="040C0001">
+      <w:start w:val="1"/>
+      <w:numFmt w:val="bullet"/>
+      <w:lvlText w:val=""/>
+      <w:lvlJc w:val="left"/>
+      <w:pPr>
+        <w:ind w:left="720" w:hanging="360"/>
+      </w:pPr>
+      <w:rPr>
+        <w:rFonts w:ascii="Symbol" w:hAnsi="Symbol" w:hint="default"/>
+      </w:rPr>
+    </w:lvl>
+    <w:lvl w:ilvl="1" w:tplc="040C0003" w:tentative="1">
+      <w:start w:val="1"/>
+      <w:numFmt w:val="bullet"/>
+      <w:lvlText w:val="o"/>
+      <w:lvlJc w:val="left"/>
+      <w:pPr>
+        <w:ind w:left="1440" w:hanging="360"/>
+      </w:pPr>
+      <w:rPr>
+        <w:rFonts w:ascii="Courier New" w:hAnsi="Courier New" w:cs="Courier New" w:hint="default"/>
+      </w:rPr>
+    </w:lvl>
+    <w:lvl w:ilvl="2" w:tplc="040C0005" w:tentative="1">
+      <w:start w:val="1"/>
+      <w:numFmt w:val="bullet"/>
+      <w:lvlText w:val=""/>
+      <w:lvlJc w:val="left"/>
+      <w:pPr>
+        <w:ind w:left="2160" w:hanging="360"/>
+      </w:pPr>
+      <w:rPr>
+        <w:rFonts w:ascii="Wingdings" w:hAnsi="Wingdings" w:hint="default"/>
+      </w:rPr>
+    </w:lvl>
+    <w:lvl w:ilvl="3" w:tplc="040C0001" w:tentative="1">
+      <w:start w:val="1"/>
+      <w:numFmt w:val="bullet"/>
+      <w:lvlText w:val=""/>
+      <w:lvlJc w:val="left"/>
+      <w:pPr>
+        <w:ind w:left="2880" w:hanging="360"/>
+      </w:pPr>
+      <w:rPr>
+        <w:rFonts w:ascii="Symbol" w:hAnsi="Symbol" w:hint="default"/>
+      </w:rPr>
+    </w:lvl>
+    <w:lvl w:ilvl="4" w:tplc="040C0003" w:tentative="1">
+      <w:start w:val="1"/>
+      <w:numFmt w:val="bullet"/>
+      <w:lvlText w:val="o"/>
+      <w:lvlJc w:val="left"/>
+      <w:pPr>
+        <w:ind w:left="3600" w:hanging="360"/>
+      </w:pPr>
+      <w:rPr>
+        <w:rFonts w:ascii="Courier New" w:hAnsi="Courier New" w:cs="Courier New" w:hint="default"/>
+      </w:rPr>
+    </w:lvl>
+    <w:lvl w:ilvl="5" w:tplc="040C0005" w:tentative="1">
+      <w:start w:val="1"/>
+      <w:numFmt w:val="bullet"/>
+      <w:lvlText w:val=""/>
+      <w:lvlJc w:val="left"/>
+      <w:pPr>
+        <w:ind w:left="4320" w:hanging="360"/>
+      </w:pPr>
+      <w:rPr>
+        <w:rFonts w:ascii="Wingdings" w:hAnsi="Wingdings" w:hint="default"/>
+      </w:rPr>
+    </w:lvl>
+    <w:lvl w:ilvl="6" w:tplc="040C0001" w:tentative="1">
+      <w:start w:val="1"/>
+      <w:numFmt w:val="bullet"/>
+      <w:lvlText w:val=""/>
+      <w:lvlJc w:val="left"/>
+      <w:pPr>
+        <w:ind w:left="5040" w:hanging="360"/>
+      </w:pPr>
+      <w:rPr>
+        <w:rFonts w:ascii="Symbol" w:hAnsi="Symbol" w:hint="default"/>
+      </w:rPr>
+    </w:lvl>
+    <w:lvl w:ilvl="7" w:tplc="040C0003" w:tentative="1">
+      <w:start w:val="1"/>
+      <w:numFmt w:val="bullet"/>
+      <w:lvlText w:val="o"/>
+      <w:lvlJc w:val="left"/>
+      <w:pPr>
+        <w:ind w:left="5760" w:hanging="360"/>
+      </w:pPr>
+      <w:rPr>
+        <w:rFonts w:ascii="Courier New" w:hAnsi="Courier New" w:cs="Courier New" w:hint="default"/>
+      </w:rPr>
+    </w:lvl>
+    <w:lvl w:ilvl="8" w:tplc="040C0005" w:tentative="1">
+      <w:start w:val="1"/>
+      <w:numFmt w:val="bullet"/>
+      <w:lvlText w:val=""/>
+      <w:lvlJc w:val="left"/>
+      <w:pPr>
+        <w:ind w:left="6480" w:hanging="360"/>
+      </w:pPr>
+      <w:rPr>
+        <w:rFonts w:ascii="Wingdings" w:hAnsi="Wingdings" w:hint="default"/>
+      </w:rPr>
+    </w:lvl>
+  </w:abstractNum>
   <w:num w:numId="1">
     <w:abstractNumId w:val="0"/>
+  </w:num>
+  <w:num w:numId="2">
+    <w:abstractNumId w:val="1"/>
+  </w:num>
+  <w:num w:numId="3">
+    <w:abstractNumId w:val="2"/>
   </w:num>
 </w:numbering>
 </file>
@@ -574,6 +1536,7 @@
     <w:lsdException w:name="HTML Sample" w:semiHidden="1" w:unhideWhenUsed="1"/>
     <w:lsdException w:name="HTML Typewriter" w:semiHidden="1" w:unhideWhenUsed="1"/>
     <w:lsdException w:name="HTML Variable" w:semiHidden="1" w:unhideWhenUsed="1"/>
+    <w:lsdException w:name="Normal Table" w:semiHidden="1" w:unhideWhenUsed="1"/>
     <w:lsdException w:name="annotation subject" w:semiHidden="1" w:unhideWhenUsed="1"/>
     <w:lsdException w:name="No List" w:semiHidden="1" w:unhideWhenUsed="1"/>
     <w:lsdException w:name="Outline List 1" w:semiHidden="1" w:unhideWhenUsed="1"/>
@@ -620,8 +1583,10 @@
     <w:lsdException w:name="Table Subtle 2" w:semiHidden="1" w:unhideWhenUsed="1"/>
     <w:lsdException w:name="Table Web 1" w:semiHidden="1" w:unhideWhenUsed="1"/>
     <w:lsdException w:name="Table Web 2" w:semiHidden="1" w:unhideWhenUsed="1"/>
+    <w:lsdException w:name="Table Web 3" w:semiHidden="1" w:unhideWhenUsed="1"/>
     <w:lsdException w:name="Balloon Text" w:semiHidden="1" w:unhideWhenUsed="1"/>
     <w:lsdException w:name="Table Grid" w:uiPriority="39"/>
+    <w:lsdException w:name="Table Theme" w:semiHidden="1" w:unhideWhenUsed="1"/>
     <w:lsdException w:name="Placeholder Text" w:semiHidden="1"/>
     <w:lsdException w:name="No Spacing" w:uiPriority="1" w:qFormat="1"/>
     <w:lsdException w:name="Light Shading" w:uiPriority="60"/>
@@ -929,6 +1894,16 @@
     <w:uiPriority w:val="99"/>
     <w:rsid w:val="00903B4F"/>
   </w:style>
+  <w:style w:type="character" w:styleId="Textedelespacerserv">
+    <w:name w:val="Placeholder Text"/>
+    <w:basedOn w:val="Policepardfaut"/>
+    <w:uiPriority w:val="99"/>
+    <w:semiHidden/>
+    <w:rsid w:val="00734AF1"/>
+    <w:rPr>
+      <w:color w:val="808080"/>
+    </w:rPr>
+  </w:style>
 </w:styles>
 </file>
 

</xml_diff>

<commit_message>
Add first canva and class EdgeTest
</commit_message>
<xml_diff>
--- a/Objectives.docx
+++ b/Objectives.docx
@@ -108,11 +108,11 @@
             <wp:effectExtent l="0" t="0" r="0" b="0"/>
             <wp:wrapTight wrapText="bothSides">
               <wp:wrapPolygon edited="0">
-                <wp:start x="-54" y="0"/>
-                <wp:lineTo x="-54" y="21312"/>
-                <wp:lineTo x="21467" y="21312"/>
-                <wp:lineTo x="21467" y="0"/>
-                <wp:lineTo x="-54" y="0"/>
+                <wp:start x="-97" y="0"/>
+                <wp:lineTo x="-97" y="21254"/>
+                <wp:lineTo x="21424" y="21254"/>
+                <wp:lineTo x="21424" y="0"/>
+                <wp:lineTo x="-97" y="0"/>
               </wp:wrapPolygon>
             </wp:wrapTight>
             <wp:docPr id="1" name="Image 1" descr="Résultat de recherche d'images pour &quot;pac man&quot;"/>
@@ -210,19 +210,7 @@
         <w:rPr>
           <w:lang w:val="en-GB"/>
         </w:rPr>
-        <w:t>Our (A</w:t>
-      </w:r>
-      <w:r>
-        <w:rPr>
-          <w:lang w:val="en-GB"/>
-        </w:rPr>
-        <w:t>l</w:t>
-      </w:r>
-      <w:r>
-        <w:rPr>
-          <w:lang w:val="en-GB"/>
-        </w:rPr>
-        <w:t xml:space="preserve">eam and Atero) first and main is rebuild from </w:t>
+        <w:t xml:space="preserve">Our (Aleam and Atero) first and main is rebuild from </w:t>
       </w:r>
       <w:r>
         <w:rPr>
@@ -773,15 +761,25 @@
     <w:p>
       <w:pPr>
         <w:pStyle w:val="Normal"/>
-        <w:rPr>
-          <w:lang w:val="en-GB"/>
-        </w:rPr>
+        <w:rPr/>
       </w:pPr>
       <w:r>
         <w:rPr>
           <w:lang w:val="en-GB"/>
         </w:rPr>
         <w:t>JavaFX</w:t>
+      </w:r>
+    </w:p>
+    <w:p>
+      <w:pPr>
+        <w:pStyle w:val="Normal"/>
+        <w:rPr/>
+      </w:pPr>
+      <w:r>
+        <w:rPr>
+          <w:lang w:val="en-GB"/>
+        </w:rPr>
+        <w:t xml:space="preserve">The walls will be 3 times smallers than the cases. </w:t>
       </w:r>
     </w:p>
     <w:p>
@@ -882,6 +880,7 @@
       </w:pPr>
       <w:rPr>
         <w:rFonts w:ascii="Symbol" w:hAnsi="Symbol" w:cs="Symbol" w:hint="default"/>
+        <w:rFonts w:cs="Symbol"/>
       </w:rPr>
     </w:lvl>
     <w:lvl w:ilvl="1">
@@ -907,6 +906,7 @@
       </w:pPr>
       <w:rPr>
         <w:rFonts w:ascii="Wingdings" w:hAnsi="Wingdings" w:cs="Wingdings" w:hint="default"/>
+        <w:rFonts w:cs="Wingdings"/>
       </w:rPr>
     </w:lvl>
     <w:lvl w:ilvl="3">
@@ -919,6 +919,7 @@
       </w:pPr>
       <w:rPr>
         <w:rFonts w:ascii="Symbol" w:hAnsi="Symbol" w:cs="Symbol" w:hint="default"/>
+        <w:rFonts w:cs="Symbol"/>
       </w:rPr>
     </w:lvl>
     <w:lvl w:ilvl="4">
@@ -944,6 +945,7 @@
       </w:pPr>
       <w:rPr>
         <w:rFonts w:ascii="Wingdings" w:hAnsi="Wingdings" w:cs="Wingdings" w:hint="default"/>
+        <w:rFonts w:cs="Wingdings"/>
       </w:rPr>
     </w:lvl>
     <w:lvl w:ilvl="6">
@@ -956,6 +958,7 @@
       </w:pPr>
       <w:rPr>
         <w:rFonts w:ascii="Symbol" w:hAnsi="Symbol" w:cs="Symbol" w:hint="default"/>
+        <w:rFonts w:cs="Symbol"/>
       </w:rPr>
     </w:lvl>
     <w:lvl w:ilvl="7">
@@ -981,6 +984,7 @@
       </w:pPr>
       <w:rPr>
         <w:rFonts w:ascii="Wingdings" w:hAnsi="Wingdings" w:cs="Wingdings" w:hint="default"/>
+        <w:rFonts w:cs="Wingdings"/>
       </w:rPr>
     </w:lvl>
   </w:abstractNum>
@@ -995,6 +999,7 @@
       </w:pPr>
       <w:rPr>
         <w:rFonts w:ascii="Symbol" w:hAnsi="Symbol" w:cs="Symbol" w:hint="default"/>
+        <w:rFonts w:cs="Symbol"/>
       </w:rPr>
     </w:lvl>
     <w:lvl w:ilvl="1">
@@ -1020,6 +1025,7 @@
       </w:pPr>
       <w:rPr>
         <w:rFonts w:ascii="Wingdings" w:hAnsi="Wingdings" w:cs="Wingdings" w:hint="default"/>
+        <w:rFonts w:cs="Wingdings"/>
       </w:rPr>
     </w:lvl>
     <w:lvl w:ilvl="3">
@@ -1032,6 +1038,7 @@
       </w:pPr>
       <w:rPr>
         <w:rFonts w:ascii="Symbol" w:hAnsi="Symbol" w:cs="Symbol" w:hint="default"/>
+        <w:rFonts w:cs="Symbol"/>
       </w:rPr>
     </w:lvl>
     <w:lvl w:ilvl="4">
@@ -1057,6 +1064,7 @@
       </w:pPr>
       <w:rPr>
         <w:rFonts w:ascii="Wingdings" w:hAnsi="Wingdings" w:cs="Wingdings" w:hint="default"/>
+        <w:rFonts w:cs="Wingdings"/>
       </w:rPr>
     </w:lvl>
     <w:lvl w:ilvl="6">
@@ -1069,6 +1077,7 @@
       </w:pPr>
       <w:rPr>
         <w:rFonts w:ascii="Symbol" w:hAnsi="Symbol" w:cs="Symbol" w:hint="default"/>
+        <w:rFonts w:cs="Symbol"/>
       </w:rPr>
     </w:lvl>
     <w:lvl w:ilvl="7">
@@ -1094,6 +1103,7 @@
       </w:pPr>
       <w:rPr>
         <w:rFonts w:ascii="Wingdings" w:hAnsi="Wingdings" w:cs="Wingdings" w:hint="default"/>
+        <w:rFonts w:cs="Wingdings"/>
       </w:rPr>
     </w:lvl>
   </w:abstractNum>
@@ -1207,7 +1217,6 @@
     <w:rPrDefault>
       <w:rPr>
         <w:rFonts w:ascii="Calibri" w:hAnsi="Calibri" w:eastAsia="Calibri" w:cs="" w:asciiTheme="minorHAnsi" w:cstheme="minorBidi" w:eastAsiaTheme="minorHAnsi" w:hAnsiTheme="minorHAnsi"/>
-        <w:sz w:val="22"/>
         <w:szCs w:val="22"/>
         <w:lang w:val="fr-FR" w:eastAsia="en-US" w:bidi="ar-SA"/>
       </w:rPr>
@@ -1719,6 +1728,132 @@
       <w:rFonts w:cs="Courier New"/>
     </w:rPr>
   </w:style>
+  <w:style w:type="character" w:styleId="ListLabel11">
+    <w:name w:val="ListLabel 11"/>
+    <w:qFormat/>
+    <w:rPr>
+      <w:rFonts w:cs="Symbol"/>
+    </w:rPr>
+  </w:style>
+  <w:style w:type="character" w:styleId="ListLabel12">
+    <w:name w:val="ListLabel 12"/>
+    <w:qFormat/>
+    <w:rPr>
+      <w:rFonts w:cs="Courier New"/>
+    </w:rPr>
+  </w:style>
+  <w:style w:type="character" w:styleId="ListLabel13">
+    <w:name w:val="ListLabel 13"/>
+    <w:qFormat/>
+    <w:rPr>
+      <w:rFonts w:cs="Wingdings"/>
+    </w:rPr>
+  </w:style>
+  <w:style w:type="character" w:styleId="ListLabel14">
+    <w:name w:val="ListLabel 14"/>
+    <w:qFormat/>
+    <w:rPr>
+      <w:rFonts w:cs="Symbol"/>
+    </w:rPr>
+  </w:style>
+  <w:style w:type="character" w:styleId="ListLabel15">
+    <w:name w:val="ListLabel 15"/>
+    <w:qFormat/>
+    <w:rPr>
+      <w:rFonts w:cs="Courier New"/>
+    </w:rPr>
+  </w:style>
+  <w:style w:type="character" w:styleId="ListLabel16">
+    <w:name w:val="ListLabel 16"/>
+    <w:qFormat/>
+    <w:rPr>
+      <w:rFonts w:cs="Wingdings"/>
+    </w:rPr>
+  </w:style>
+  <w:style w:type="character" w:styleId="ListLabel17">
+    <w:name w:val="ListLabel 17"/>
+    <w:qFormat/>
+    <w:rPr>
+      <w:rFonts w:cs="Symbol"/>
+    </w:rPr>
+  </w:style>
+  <w:style w:type="character" w:styleId="ListLabel18">
+    <w:name w:val="ListLabel 18"/>
+    <w:qFormat/>
+    <w:rPr>
+      <w:rFonts w:cs="Courier New"/>
+    </w:rPr>
+  </w:style>
+  <w:style w:type="character" w:styleId="ListLabel19">
+    <w:name w:val="ListLabel 19"/>
+    <w:qFormat/>
+    <w:rPr>
+      <w:rFonts w:cs="Wingdings"/>
+    </w:rPr>
+  </w:style>
+  <w:style w:type="character" w:styleId="ListLabel20">
+    <w:name w:val="ListLabel 20"/>
+    <w:qFormat/>
+    <w:rPr>
+      <w:rFonts w:cs="Symbol"/>
+    </w:rPr>
+  </w:style>
+  <w:style w:type="character" w:styleId="ListLabel21">
+    <w:name w:val="ListLabel 21"/>
+    <w:qFormat/>
+    <w:rPr>
+      <w:rFonts w:cs="Courier New"/>
+    </w:rPr>
+  </w:style>
+  <w:style w:type="character" w:styleId="ListLabel22">
+    <w:name w:val="ListLabel 22"/>
+    <w:qFormat/>
+    <w:rPr>
+      <w:rFonts w:cs="Wingdings"/>
+    </w:rPr>
+  </w:style>
+  <w:style w:type="character" w:styleId="ListLabel23">
+    <w:name w:val="ListLabel 23"/>
+    <w:qFormat/>
+    <w:rPr>
+      <w:rFonts w:cs="Symbol"/>
+    </w:rPr>
+  </w:style>
+  <w:style w:type="character" w:styleId="ListLabel24">
+    <w:name w:val="ListLabel 24"/>
+    <w:qFormat/>
+    <w:rPr>
+      <w:rFonts w:cs="Courier New"/>
+    </w:rPr>
+  </w:style>
+  <w:style w:type="character" w:styleId="ListLabel25">
+    <w:name w:val="ListLabel 25"/>
+    <w:qFormat/>
+    <w:rPr>
+      <w:rFonts w:cs="Wingdings"/>
+    </w:rPr>
+  </w:style>
+  <w:style w:type="character" w:styleId="ListLabel26">
+    <w:name w:val="ListLabel 26"/>
+    <w:qFormat/>
+    <w:rPr>
+      <w:rFonts w:cs="Symbol"/>
+    </w:rPr>
+  </w:style>
+  <w:style w:type="character" w:styleId="ListLabel27">
+    <w:name w:val="ListLabel 27"/>
+    <w:qFormat/>
+    <w:rPr>
+      <w:rFonts w:cs="Courier New"/>
+    </w:rPr>
+  </w:style>
+  <w:style w:type="character" w:styleId="ListLabel28">
+    <w:name w:val="ListLabel 28"/>
+    <w:qFormat/>
+    <w:rPr>
+      <w:rFonts w:cs="Wingdings"/>
+    </w:rPr>
+  </w:style>
   <w:style w:type="paragraph" w:styleId="Titre">
     <w:name w:val="Titre"/>
     <w:basedOn w:val="Normal"/>

</xml_diff>